<commit_message>
FEA updated with new data
</commit_message>
<xml_diff>
--- a/Feasibility analysis Document.docx
+++ b/Feasibility analysis Document.docx
@@ -226,6 +226,58 @@
     </w:p>
     <w:p>
       <w:pPr>
+        <w:pStyle w:val="NormalWeb"/>
+        <w:numPr>
+          <w:ilvl w:val="0"/>
+          <w:numId w:val="1"/>
+        </w:numPr>
+        <w:shd w:val="clear" w:color="auto" w:fill="F2F4F8"/>
+        <w:spacing w:before="0" w:beforeAutospacing="0" w:after="0" w:afterAutospacing="0"/>
+        <w:textAlignment w:val="baseline"/>
+        <w:rPr>
+          <w:rFonts w:ascii="Arial" w:hAnsi="Arial" w:cs="Arial"/>
+          <w:color w:val="525252"/>
+        </w:rPr>
+      </w:pPr>
+      <w:r>
+        <w:rPr>
+          <w:rFonts w:ascii="Arial" w:hAnsi="Arial" w:cs="Arial"/>
+          <w:color w:val="525252"/>
+        </w:rPr>
+        <w:t>Enterprises produce and receive massive volumes of new information every day to make decisions, manage operations and create value. A majority of that information is inaccessible and invisible to the business applications that need it most, undermining the ability of decision makers to truly understand the opportunities and constraints impacting their organization.   </w:t>
+      </w:r>
+    </w:p>
+    <w:p>
+      <w:pPr>
+        <w:pStyle w:val="NormalWeb"/>
+        <w:numPr>
+          <w:ilvl w:val="0"/>
+          <w:numId w:val="1"/>
+        </w:numPr>
+        <w:shd w:val="clear" w:color="auto" w:fill="F2F4F8"/>
+        <w:textAlignment w:val="baseline"/>
+        <w:rPr>
+          <w:rFonts w:ascii="Arial" w:hAnsi="Arial" w:cs="Arial"/>
+          <w:color w:val="525252"/>
+        </w:rPr>
+      </w:pPr>
+      <w:r>
+        <w:rPr>
+          <w:rFonts w:ascii="Arial" w:hAnsi="Arial" w:cs="Arial"/>
+          <w:color w:val="525252"/>
+        </w:rPr>
+        <w:t>By standardizing and automating information extraction processes, enterprises can more productively and accurately extract knowledge and intelligence from unstructured content to create insights that accurately reflect operational reality, enabling more effective digital transformation initiatives and better business outcomes. </w:t>
+      </w:r>
+    </w:p>
+    <w:p>
+      <w:pPr>
+        <w:pStyle w:val="Style2"/>
+      </w:pPr>
+      <w:bookmarkStart w:id="8" w:name="_GoBack"/>
+      <w:bookmarkEnd w:id="8"/>
+    </w:p>
+    <w:p>
+      <w:pPr>
         <w:pStyle w:val="Style3"/>
       </w:pPr>
       <w:r>
@@ -314,7 +366,7 @@
       <w:pPr>
         <w:pStyle w:val="Style2"/>
       </w:pPr>
-      <w:bookmarkStart w:id="8" w:name="_Toc21272823"/>
+      <w:bookmarkStart w:id="9" w:name="_Toc21272823"/>
       <w:bookmarkEnd w:id="6"/>
       <w:bookmarkEnd w:id="7"/>
       <w:r>
@@ -322,7 +374,7 @@
       </w:r>
       <w:bookmarkEnd w:id="2"/>
       <w:bookmarkEnd w:id="3"/>
-      <w:bookmarkEnd w:id="8"/>
+      <w:bookmarkEnd w:id="9"/>
     </w:p>
     <w:p>
       <w:pPr>
@@ -331,8 +383,8 @@
           <w:highlight w:val="yellow"/>
         </w:rPr>
       </w:pPr>
-      <w:bookmarkStart w:id="9" w:name="_Toc21192170"/>
-      <w:bookmarkStart w:id="10" w:name="_Toc21192012"/>
+      <w:bookmarkStart w:id="10" w:name="_Toc21192170"/>
+      <w:bookmarkStart w:id="11" w:name="_Toc21192012"/>
       <w:r>
         <w:rPr>
           <w:highlight w:val="yellow"/>
@@ -367,20 +419,20 @@
         </w:rPr>
         <w:t>”)</w:t>
       </w:r>
-      <w:bookmarkEnd w:id="9"/>
       <w:bookmarkEnd w:id="10"/>
-    </w:p>
-    <w:p>
-      <w:pPr>
-        <w:pStyle w:val="Style3"/>
-      </w:pPr>
-      <w:bookmarkStart w:id="11" w:name="_Toc21192171"/>
-      <w:bookmarkStart w:id="12" w:name="_Toc21192013"/>
+      <w:bookmarkEnd w:id="11"/>
+    </w:p>
+    <w:p>
+      <w:pPr>
+        <w:pStyle w:val="Style3"/>
+      </w:pPr>
+      <w:bookmarkStart w:id="12" w:name="_Toc21192171"/>
+      <w:bookmarkStart w:id="13" w:name="_Toc21192013"/>
       <w:r>
         <w:t>Click on “Order Search”</w:t>
       </w:r>
-      <w:bookmarkEnd w:id="11"/>
       <w:bookmarkEnd w:id="12"/>
+      <w:bookmarkEnd w:id="13"/>
       <w:r>
         <w:t xml:space="preserve"> </w:t>
       </w:r>
@@ -397,7 +449,6 @@
         <w:rPr>
           <w:noProof/>
         </w:rPr>
-        <w:lastRenderedPageBreak/>
         <w:drawing>
           <wp:inline distT="0" distB="0" distL="0" distR="0" wp14:anchorId="373C610F" wp14:editId="2BE44D9D">
             <wp:extent cx="5120640" cy="944880"/>
@@ -455,16 +506,16 @@
           <w:highlight w:val="yellow"/>
         </w:rPr>
       </w:pPr>
-      <w:bookmarkStart w:id="13" w:name="_Toc21192172"/>
-      <w:bookmarkStart w:id="14" w:name="_Toc21192014"/>
+      <w:bookmarkStart w:id="14" w:name="_Toc21192172"/>
+      <w:bookmarkStart w:id="15" w:name="_Toc21192014"/>
       <w:r>
         <w:rPr>
           <w:highlight w:val="yellow"/>
         </w:rPr>
         <w:t xml:space="preserve">Select – Center (Active only) – Center 1,2&amp;3 FROM the drop-down </w:t>
       </w:r>
-      <w:bookmarkEnd w:id="13"/>
       <w:bookmarkEnd w:id="14"/>
+      <w:bookmarkEnd w:id="15"/>
       <w:r>
         <w:rPr>
           <w:highlight w:val="yellow"/>
@@ -518,8 +569,8 @@
       <w:pPr>
         <w:pStyle w:val="Style3"/>
       </w:pPr>
-      <w:bookmarkStart w:id="15" w:name="_Toc21192173"/>
-      <w:bookmarkStart w:id="16" w:name="_Toc21192015"/>
+      <w:bookmarkStart w:id="16" w:name="_Toc21192173"/>
+      <w:bookmarkStart w:id="17" w:name="_Toc21192015"/>
       <w:r>
         <w:t xml:space="preserve">Insert “Order Type” as – </w:t>
       </w:r>
@@ -534,14 +585,14 @@
       <w:r>
         <w:t>”, That will pull the Order Search Results of Orders related to that particular process.</w:t>
       </w:r>
-      <w:bookmarkEnd w:id="15"/>
       <w:bookmarkEnd w:id="16"/>
+      <w:bookmarkEnd w:id="17"/>
       <w:r>
         <w:t xml:space="preserve"> </w:t>
       </w:r>
     </w:p>
-    <w:bookmarkStart w:id="17" w:name="_Toc21192174"/>
-    <w:bookmarkStart w:id="18" w:name="_Toc21192016"/>
+    <w:bookmarkStart w:id="18" w:name="_Toc21192174"/>
+    <w:bookmarkStart w:id="19" w:name="_Toc21192016"/>
     <w:p>
       <w:pPr>
         <w:pStyle w:val="Style3"/>
@@ -626,8 +677,8 @@
       <w:r>
         <w:t>Under – Status Info &amp; Sort Section – Check the     Radio Button “Ascending”</w:t>
       </w:r>
-      <w:bookmarkEnd w:id="17"/>
       <w:bookmarkEnd w:id="18"/>
+      <w:bookmarkEnd w:id="19"/>
       <w:r>
         <w:t>, Select – Received Date</w:t>
       </w:r>
@@ -644,6 +695,7 @@
         <w:rPr>
           <w:noProof/>
         </w:rPr>
+        <w:lastRenderedPageBreak/>
         <w:drawing>
           <wp:inline distT="0" distB="0" distL="0" distR="0" wp14:anchorId="22645D7C" wp14:editId="0CD46EDC">
             <wp:extent cx="5120640" cy="1805940"/>
@@ -842,13 +894,13 @@
           <w:numId w:val="0"/>
         </w:numPr>
       </w:pPr>
-      <w:bookmarkStart w:id="19" w:name="_Toc21192175"/>
-      <w:bookmarkStart w:id="20" w:name="_Toc21192017"/>
+      <w:bookmarkStart w:id="20" w:name="_Toc21192175"/>
+      <w:bookmarkStart w:id="21" w:name="_Toc21192017"/>
       <w:r>
         <w:t>NOTE: All the Orders are processed in (First in First Out Basis)</w:t>
       </w:r>
-      <w:bookmarkEnd w:id="19"/>
       <w:bookmarkEnd w:id="20"/>
+      <w:bookmarkEnd w:id="21"/>
     </w:p>
     <w:p>
       <w:pPr>
@@ -858,13 +910,13 @@
           <w:numId w:val="2"/>
         </w:numPr>
       </w:pPr>
-      <w:bookmarkStart w:id="21" w:name="_Toc21192176"/>
-      <w:bookmarkStart w:id="22" w:name="_Toc21192018"/>
+      <w:bookmarkStart w:id="22" w:name="_Toc21192176"/>
+      <w:bookmarkStart w:id="23" w:name="_Toc21192018"/>
       <w:r>
         <w:t>Click on “Search” Tab, Scroll down to “Order Search Results” Section,</w:t>
       </w:r>
-      <w:bookmarkEnd w:id="21"/>
       <w:bookmarkEnd w:id="22"/>
+      <w:bookmarkEnd w:id="23"/>
       <w:r>
         <w:t xml:space="preserve"> </w:t>
       </w:r>
@@ -885,7 +937,6 @@
           <w:color w:val="222222"/>
           <w:shd w:val="clear" w:color="auto" w:fill="FFFFFF"/>
         </w:rPr>
-        <w:lastRenderedPageBreak/>
         <w:t xml:space="preserve">Automation </w:t>
       </w:r>
       <w:proofErr w:type="spellStart"/>
@@ -963,8 +1014,6 @@
           <w:numId w:val="2"/>
         </w:numPr>
       </w:pPr>
-      <w:bookmarkStart w:id="23" w:name="_GoBack"/>
-      <w:bookmarkEnd w:id="23"/>
     </w:p>
     <w:p>
       <w:pPr>
@@ -1058,6 +1107,7 @@
         <w:pStyle w:val="Style3"/>
       </w:pPr>
       <w:r>
+        <w:lastRenderedPageBreak/>
         <w:t>Open the downloaded and click on “Show in Folder” and rename the file as below “BGCO SMB Shared”/ “GCO Federal Government” / “GCO State Government”</w:t>
       </w:r>
     </w:p>
@@ -1232,7 +1282,6 @@
         <w:rPr>
           <w:noProof/>
         </w:rPr>
-        <w:lastRenderedPageBreak/>
         <w:drawing>
           <wp:inline distT="0" distB="0" distL="0" distR="0" wp14:anchorId="52639E15" wp14:editId="5B5404AC">
             <wp:extent cx="5120640" cy="944880"/>
@@ -1477,6 +1526,7 @@
       <w:bookmarkStart w:id="46" w:name="_Toc21192191"/>
       <w:bookmarkStart w:id="47" w:name="_Toc21192033"/>
       <w:r>
+        <w:lastRenderedPageBreak/>
         <w:t>Below mentioned details are supposed to be captured for each type of Request. Capture the Below fields from the WFM Form</w:t>
       </w:r>
       <w:bookmarkEnd w:id="46"/>
@@ -1575,127 +1625,127 @@
         <w:pStyle w:val="Style3"/>
       </w:pPr>
       <w:r>
+        <w:t>Order Type</w:t>
+      </w:r>
+    </w:p>
+    <w:p>
+      <w:pPr>
+        <w:pStyle w:val="Style3"/>
+      </w:pPr>
+      <w:r>
+        <w:t>Mobile Number</w:t>
+      </w:r>
+    </w:p>
+    <w:p>
+      <w:pPr>
+        <w:pStyle w:val="Style3"/>
+      </w:pPr>
+      <w:r>
+        <w:t xml:space="preserve">Sub Account </w:t>
+      </w:r>
+    </w:p>
+    <w:p>
+      <w:pPr>
+        <w:pStyle w:val="Style3"/>
+      </w:pPr>
+      <w:r>
+        <w:t>New Price Plan</w:t>
+      </w:r>
+    </w:p>
+    <w:p>
+      <w:pPr>
+        <w:pStyle w:val="Style3"/>
+      </w:pPr>
+      <w:r>
+        <w:t>Global</w:t>
+      </w:r>
+    </w:p>
+    <w:p>
+      <w:pPr>
+        <w:pStyle w:val="Style3"/>
+      </w:pPr>
+      <w:r>
+        <w:t>New ESN MEID</w:t>
+      </w:r>
+    </w:p>
+    <w:p>
+      <w:pPr>
+        <w:pStyle w:val="Style3"/>
+      </w:pPr>
+      <w:r>
+        <w:t>SKU</w:t>
+      </w:r>
+    </w:p>
+    <w:p>
+      <w:pPr>
+        <w:pStyle w:val="Style3"/>
+      </w:pPr>
+      <w:r>
+        <w:t>Accessories</w:t>
+      </w:r>
+    </w:p>
+    <w:p>
+      <w:pPr>
+        <w:pStyle w:val="Style3"/>
+      </w:pPr>
+      <w:r>
+        <w:t>Add Drop Features</w:t>
+      </w:r>
+    </w:p>
+    <w:p>
+      <w:pPr>
+        <w:pStyle w:val="Style3"/>
+      </w:pPr>
+      <w:r>
+        <w:t>Reason Code</w:t>
+      </w:r>
+    </w:p>
+    <w:p>
+      <w:pPr>
+        <w:pStyle w:val="Style3"/>
+      </w:pPr>
+      <w:r>
+        <w:t>Contract Term</w:t>
+      </w:r>
+    </w:p>
+    <w:p>
+      <w:pPr>
+        <w:pStyle w:val="Style3"/>
+      </w:pPr>
+      <w:r>
+        <w:t>Primary Username</w:t>
+      </w:r>
+    </w:p>
+    <w:p>
+      <w:pPr>
+        <w:pStyle w:val="Style3"/>
+      </w:pPr>
+      <w:r>
+        <w:t>Email Address</w:t>
+      </w:r>
+    </w:p>
+    <w:p>
+      <w:pPr>
+        <w:pStyle w:val="Style3"/>
+      </w:pPr>
+      <w:r>
+        <w:t>Effective Date</w:t>
+      </w:r>
+    </w:p>
+    <w:p>
+      <w:pPr>
+        <w:pStyle w:val="Style3"/>
+      </w:pPr>
+      <w:r>
+        <w:t>Ship SKU</w:t>
+      </w:r>
+    </w:p>
+    <w:p>
+      <w:pPr>
+        <w:pStyle w:val="Style3"/>
+      </w:pPr>
+      <w:r>
         <w:lastRenderedPageBreak/>
-        <w:t>Order Type</w:t>
-      </w:r>
-    </w:p>
-    <w:p>
-      <w:pPr>
-        <w:pStyle w:val="Style3"/>
-      </w:pPr>
-      <w:r>
-        <w:t>Mobile Number</w:t>
-      </w:r>
-    </w:p>
-    <w:p>
-      <w:pPr>
-        <w:pStyle w:val="Style3"/>
-      </w:pPr>
-      <w:r>
-        <w:t xml:space="preserve">Sub Account </w:t>
-      </w:r>
-    </w:p>
-    <w:p>
-      <w:pPr>
-        <w:pStyle w:val="Style3"/>
-      </w:pPr>
-      <w:r>
-        <w:t>New Price Plan</w:t>
-      </w:r>
-    </w:p>
-    <w:p>
-      <w:pPr>
-        <w:pStyle w:val="Style3"/>
-      </w:pPr>
-      <w:r>
-        <w:t>Global</w:t>
-      </w:r>
-    </w:p>
-    <w:p>
-      <w:pPr>
-        <w:pStyle w:val="Style3"/>
-      </w:pPr>
-      <w:r>
-        <w:t>New ESN MEID</w:t>
-      </w:r>
-    </w:p>
-    <w:p>
-      <w:pPr>
-        <w:pStyle w:val="Style3"/>
-      </w:pPr>
-      <w:r>
-        <w:t>SKU</w:t>
-      </w:r>
-    </w:p>
-    <w:p>
-      <w:pPr>
-        <w:pStyle w:val="Style3"/>
-      </w:pPr>
-      <w:r>
-        <w:t>Accessories</w:t>
-      </w:r>
-    </w:p>
-    <w:p>
-      <w:pPr>
-        <w:pStyle w:val="Style3"/>
-      </w:pPr>
-      <w:r>
-        <w:t>Add Drop Features</w:t>
-      </w:r>
-    </w:p>
-    <w:p>
-      <w:pPr>
-        <w:pStyle w:val="Style3"/>
-      </w:pPr>
-      <w:r>
-        <w:t>Reason Code</w:t>
-      </w:r>
-    </w:p>
-    <w:p>
-      <w:pPr>
-        <w:pStyle w:val="Style3"/>
-      </w:pPr>
-      <w:r>
-        <w:t>Contract Term</w:t>
-      </w:r>
-    </w:p>
-    <w:p>
-      <w:pPr>
-        <w:pStyle w:val="Style3"/>
-      </w:pPr>
-      <w:r>
-        <w:t>Primary Username</w:t>
-      </w:r>
-    </w:p>
-    <w:p>
-      <w:pPr>
-        <w:pStyle w:val="Style3"/>
-      </w:pPr>
-      <w:r>
-        <w:t>Email Address</w:t>
-      </w:r>
-    </w:p>
-    <w:p>
-      <w:pPr>
-        <w:pStyle w:val="Style3"/>
-      </w:pPr>
-      <w:r>
-        <w:t>Effective Date</w:t>
-      </w:r>
-    </w:p>
-    <w:p>
-      <w:pPr>
-        <w:pStyle w:val="Style3"/>
-      </w:pPr>
-      <w:r>
-        <w:t>Ship SKU</w:t>
-      </w:r>
-    </w:p>
-    <w:p>
-      <w:pPr>
-        <w:pStyle w:val="Style3"/>
-      </w:pPr>
-      <w:r>
         <w:t>PPU Address</w:t>
       </w:r>
     </w:p>
@@ -3124,6 +3174,22 @@
       <w:outlineLvl w:val="9"/>
     </w:pPr>
   </w:style>
+  <w:style w:type="paragraph" w:styleId="NormalWeb">
+    <w:name w:val="Normal (Web)"/>
+    <w:basedOn w:val="Normal"/>
+    <w:uiPriority w:val="99"/>
+    <w:semiHidden/>
+    <w:unhideWhenUsed/>
+    <w:rsid w:val="00CD058D"/>
+    <w:pPr>
+      <w:spacing w:before="100" w:beforeAutospacing="1" w:after="100" w:afterAutospacing="1" w:line="240" w:lineRule="auto"/>
+    </w:pPr>
+    <w:rPr>
+      <w:rFonts w:ascii="Times New Roman" w:eastAsia="Times New Roman" w:hAnsi="Times New Roman" w:cs="Times New Roman"/>
+      <w:sz w:val="24"/>
+      <w:szCs w:val="24"/>
+    </w:rPr>
+  </w:style>
 </w:styles>
 </file>
 

</xml_diff>